<commit_message>
Atualizações de tabulação e formatação
</commit_message>
<xml_diff>
--- a/Lista de Entregáveis/Documento de Especificação.docx
+++ b/Lista de Entregáveis/Documento de Especificação.docx
@@ -451,15 +451,7 @@
                 <w:sz w:val="24"/>
                 <w:szCs w:val="24"/>
               </w:rPr>
-              <w:t>05/05</w:t>
-            </w:r>
-            <w:r>
-              <w:rPr>
-                <w:rFonts w:cs="Times New Roman"/>
-                <w:sz w:val="24"/>
-                <w:szCs w:val="24"/>
-              </w:rPr>
-              <w:t>/2016</w:t>
+              <w:t>05/05/2016</w:t>
             </w:r>
           </w:p>
         </w:tc>
@@ -505,15 +497,7 @@
                 <w:sz w:val="24"/>
                 <w:szCs w:val="24"/>
               </w:rPr>
-              <w:t>Criação do documento e inserção da Introdução, Descrição Geral e Requisitos</w:t>
-            </w:r>
-            <w:r>
-              <w:rPr>
-                <w:rFonts w:cs="Times New Roman"/>
-                <w:sz w:val="24"/>
-                <w:szCs w:val="24"/>
-              </w:rPr>
-              <w:t xml:space="preserve"> e inclusão do Diagrama de Caso de Uso</w:t>
+              <w:t>Criação do documento e inserção da Introdução, Descrição Geral e Requisitos e inclusão do Diagrama de Caso de Uso</w:t>
             </w:r>
           </w:p>
         </w:tc>
@@ -564,15 +548,7 @@
                 <w:sz w:val="24"/>
                 <w:szCs w:val="24"/>
               </w:rPr>
-              <w:t>06/05</w:t>
-            </w:r>
-            <w:r>
-              <w:rPr>
-                <w:rFonts w:cs="Times New Roman"/>
-                <w:sz w:val="24"/>
-                <w:szCs w:val="24"/>
-              </w:rPr>
-              <w:t>/2016</w:t>
+              <w:t>06/05/2016</w:t>
             </w:r>
           </w:p>
         </w:tc>
@@ -618,23 +594,7 @@
                 <w:sz w:val="24"/>
                 <w:szCs w:val="24"/>
               </w:rPr>
-              <w:t xml:space="preserve"> </w:t>
-            </w:r>
-            <w:r>
-              <w:rPr>
-                <w:rFonts w:cs="Times New Roman"/>
-                <w:sz w:val="24"/>
-                <w:szCs w:val="24"/>
-              </w:rPr>
-              <w:t xml:space="preserve">Alteração </w:t>
-            </w:r>
-            <w:r>
-              <w:rPr>
-                <w:rFonts w:cs="Times New Roman"/>
-                <w:sz w:val="24"/>
-                <w:szCs w:val="24"/>
-              </w:rPr>
-              <w:t>do Diagrama de Caso de Uso</w:t>
+              <w:t xml:space="preserve"> Alteração do Diagrama de Caso de Uso</w:t>
             </w:r>
           </w:p>
         </w:tc>
@@ -685,15 +645,7 @@
                 <w:sz w:val="24"/>
                 <w:szCs w:val="24"/>
               </w:rPr>
-              <w:t>10/05</w:t>
-            </w:r>
-            <w:r>
-              <w:rPr>
-                <w:rFonts w:cs="Times New Roman"/>
-                <w:sz w:val="24"/>
-                <w:szCs w:val="24"/>
-              </w:rPr>
-              <w:t>/2016</w:t>
+              <w:t>10/05/2016</w:t>
             </w:r>
           </w:p>
         </w:tc>
@@ -790,15 +742,7 @@
                 <w:sz w:val="24"/>
                 <w:szCs w:val="24"/>
               </w:rPr>
-              <w:t>02/06</w:t>
-            </w:r>
-            <w:r>
-              <w:rPr>
-                <w:rFonts w:cs="Times New Roman"/>
-                <w:sz w:val="24"/>
-                <w:szCs w:val="24"/>
-              </w:rPr>
-              <w:t>/2016</w:t>
+              <w:t>02/06/2016</w:t>
             </w:r>
           </w:p>
         </w:tc>
@@ -875,7 +819,6 @@
     </w:tbl>
     <w:p>
       <w:pPr>
-        <w:jc w:val="center"/>
         <w:rPr>
           <w:rFonts w:cs="Times New Roman"/>
           <w:b/>
@@ -883,10 +826,11 @@
           <w:szCs w:val="28"/>
         </w:rPr>
       </w:pPr>
-    </w:p>
-    <w:p>
-      <w:pPr>
-        <w:jc w:val="center"/>
+      <w:bookmarkStart w:id="0" w:name="_GoBack"/>
+      <w:bookmarkEnd w:id="0"/>
+    </w:p>
+    <w:p>
+      <w:pPr>
         <w:rPr>
           <w:rFonts w:cs="Times New Roman"/>
           <w:b/>
@@ -895,848 +839,782 @@
         </w:rPr>
       </w:pPr>
     </w:p>
-    <w:p>
-      <w:pPr>
-        <w:jc w:val="center"/>
-        <w:rPr>
-          <w:rFonts w:cs="Times New Roman"/>
-          <w:b/>
-          <w:sz w:val="28"/>
-          <w:szCs w:val="28"/>
-        </w:rPr>
-      </w:pPr>
-    </w:p>
-    <w:p>
-      <w:pPr>
-        <w:jc w:val="center"/>
-        <w:rPr>
-          <w:rFonts w:cs="Times New Roman"/>
-          <w:b/>
-          <w:sz w:val="28"/>
-          <w:szCs w:val="28"/>
-        </w:rPr>
-      </w:pPr>
-    </w:p>
-    <w:p>
-      <w:pPr>
-        <w:jc w:val="center"/>
-        <w:rPr>
-          <w:rFonts w:cs="Times New Roman"/>
-          <w:b/>
-          <w:sz w:val="28"/>
-          <w:szCs w:val="28"/>
-        </w:rPr>
-      </w:pPr>
-    </w:p>
-    <w:p>
-      <w:pPr>
-        <w:jc w:val="center"/>
-        <w:rPr>
-          <w:rFonts w:cs="Times New Roman"/>
-          <w:b/>
-          <w:sz w:val="28"/>
-          <w:szCs w:val="28"/>
-        </w:rPr>
-      </w:pPr>
-    </w:p>
-    <w:p>
-      <w:pPr>
-        <w:jc w:val="center"/>
-        <w:rPr>
-          <w:rFonts w:cs="Times New Roman"/>
-          <w:b/>
-          <w:sz w:val="28"/>
-          <w:szCs w:val="28"/>
-        </w:rPr>
-      </w:pPr>
-    </w:p>
-    <w:p>
-      <w:pPr>
-        <w:jc w:val="center"/>
-        <w:rPr>
-          <w:rFonts w:cs="Times New Roman"/>
-          <w:b/>
-          <w:sz w:val="28"/>
-          <w:szCs w:val="28"/>
-        </w:rPr>
-      </w:pPr>
-    </w:p>
-    <w:p>
-      <w:pPr>
-        <w:jc w:val="center"/>
-        <w:rPr>
-          <w:rFonts w:cs="Times New Roman"/>
-          <w:b/>
-          <w:sz w:val="28"/>
-          <w:szCs w:val="28"/>
-        </w:rPr>
-      </w:pPr>
-    </w:p>
-    <w:p>
-      <w:pPr>
-        <w:jc w:val="center"/>
-        <w:rPr>
-          <w:rFonts w:cs="Times New Roman"/>
-          <w:b/>
-          <w:sz w:val="28"/>
-          <w:szCs w:val="28"/>
-        </w:rPr>
-      </w:pPr>
-    </w:p>
-    <w:p>
-      <w:pPr>
-        <w:jc w:val="center"/>
-        <w:rPr>
-          <w:rFonts w:cs="Times New Roman"/>
-          <w:b/>
-          <w:sz w:val="28"/>
-          <w:szCs w:val="28"/>
-        </w:rPr>
-      </w:pPr>
-    </w:p>
-    <w:p>
-      <w:pPr>
-        <w:jc w:val="center"/>
-        <w:rPr>
-          <w:rFonts w:cs="Times New Roman"/>
-          <w:b/>
-          <w:sz w:val="28"/>
-          <w:szCs w:val="28"/>
-        </w:rPr>
-      </w:pPr>
-    </w:p>
-    <w:p>
-      <w:pPr>
-        <w:jc w:val="center"/>
-        <w:rPr>
-          <w:rFonts w:cs="Times New Roman"/>
-          <w:b/>
-          <w:sz w:val="28"/>
-          <w:szCs w:val="28"/>
-        </w:rPr>
-      </w:pPr>
-    </w:p>
-    <w:p>
-      <w:pPr>
-        <w:jc w:val="center"/>
-        <w:rPr>
-          <w:rFonts w:cs="Times New Roman"/>
-          <w:b/>
-          <w:sz w:val="28"/>
-          <w:szCs w:val="28"/>
-        </w:rPr>
-      </w:pPr>
-    </w:p>
-    <w:p>
-      <w:pPr>
-        <w:jc w:val="center"/>
-        <w:rPr>
-          <w:rFonts w:cs="Times New Roman"/>
-          <w:b/>
-          <w:sz w:val="28"/>
-          <w:szCs w:val="28"/>
-        </w:rPr>
-      </w:pPr>
-    </w:p>
-    <w:p>
-      <w:pPr>
-        <w:jc w:val="center"/>
-        <w:rPr>
-          <w:rFonts w:cs="Times New Roman"/>
-          <w:b/>
-          <w:sz w:val="28"/>
-          <w:szCs w:val="28"/>
-        </w:rPr>
-      </w:pPr>
-    </w:p>
-    <w:p>
-      <w:pPr>
-        <w:jc w:val="center"/>
-        <w:rPr>
-          <w:rFonts w:cs="Times New Roman"/>
-          <w:b/>
-          <w:sz w:val="28"/>
-          <w:szCs w:val="28"/>
-        </w:rPr>
-      </w:pPr>
-    </w:p>
-    <w:p>
-      <w:pPr>
-        <w:jc w:val="center"/>
-        <w:rPr>
-          <w:rFonts w:cs="Times New Roman"/>
-          <w:b/>
-          <w:sz w:val="28"/>
-          <w:szCs w:val="28"/>
-        </w:rPr>
-      </w:pPr>
-    </w:p>
-    <w:p>
-      <w:pPr>
-        <w:jc w:val="center"/>
-        <w:rPr>
-          <w:rFonts w:cs="Times New Roman"/>
-          <w:b/>
-          <w:sz w:val="28"/>
-          <w:szCs w:val="28"/>
-        </w:rPr>
-      </w:pPr>
-    </w:p>
-    <w:p>
-      <w:pPr>
-        <w:rPr>
-          <w:rFonts w:cs="Times New Roman"/>
-          <w:b/>
-          <w:sz w:val="32"/>
-          <w:szCs w:val="32"/>
-        </w:rPr>
-      </w:pPr>
-      <w:r>
-        <w:rPr>
-          <w:rFonts w:cs="Times New Roman"/>
-          <w:b/>
-          <w:sz w:val="32"/>
-          <w:szCs w:val="32"/>
-        </w:rPr>
-        <w:lastRenderedPageBreak/>
-        <w:t>Sumário</w:t>
-      </w:r>
-    </w:p>
-    <w:p>
-      <w:pPr>
-        <w:pStyle w:val="PargrafodaLista"/>
-        <w:numPr>
-          <w:ilvl w:val="0"/>
-          <w:numId w:val="20"/>
-        </w:numPr>
-        <w:rPr>
-          <w:rFonts w:cs="Times New Roman"/>
-          <w:b/>
-          <w:sz w:val="32"/>
-          <w:szCs w:val="32"/>
-        </w:rPr>
-      </w:pPr>
-      <w:r>
-        <w:rPr>
-          <w:rFonts w:cs="Times New Roman"/>
-          <w:b/>
-          <w:sz w:val="32"/>
-          <w:szCs w:val="32"/>
-        </w:rPr>
-        <w:t>I</w:t>
-      </w:r>
-      <w:bookmarkStart w:id="0" w:name="_GoBack"/>
-      <w:bookmarkEnd w:id="0"/>
-      <w:r>
-        <w:rPr>
-          <w:rFonts w:cs="Times New Roman"/>
-          <w:b/>
-          <w:sz w:val="32"/>
-          <w:szCs w:val="32"/>
-        </w:rPr>
-        <w:t>ntrodução .................................................................. 1</w:t>
-      </w:r>
-    </w:p>
-    <w:p>
-      <w:pPr>
-        <w:pStyle w:val="PargrafodaLista"/>
-        <w:numPr>
-          <w:ilvl w:val="1"/>
-          <w:numId w:val="20"/>
-        </w:numPr>
-        <w:rPr>
-          <w:rFonts w:cs="Times New Roman"/>
-          <w:sz w:val="32"/>
-          <w:szCs w:val="32"/>
-        </w:rPr>
-      </w:pPr>
-      <w:r>
-        <w:rPr>
-          <w:rFonts w:cs="Times New Roman"/>
-          <w:sz w:val="32"/>
-          <w:szCs w:val="32"/>
-        </w:rPr>
-        <w:t>Escopo ......................................................</w:t>
-      </w:r>
-      <w:r>
-        <w:rPr>
-          <w:rFonts w:cs="Times New Roman"/>
-          <w:sz w:val="32"/>
-          <w:szCs w:val="32"/>
-        </w:rPr>
-        <w:t>....</w:t>
-      </w:r>
-      <w:r>
-        <w:rPr>
-          <w:rFonts w:cs="Times New Roman"/>
-          <w:sz w:val="32"/>
-          <w:szCs w:val="32"/>
-        </w:rPr>
-        <w:t>............ 1</w:t>
-      </w:r>
-    </w:p>
-    <w:p>
-      <w:pPr>
-        <w:pStyle w:val="PargrafodaLista"/>
-        <w:numPr>
-          <w:ilvl w:val="1"/>
-          <w:numId w:val="20"/>
-        </w:numPr>
-        <w:rPr>
-          <w:rFonts w:cs="Times New Roman"/>
-          <w:b/>
-          <w:sz w:val="32"/>
-          <w:szCs w:val="32"/>
-        </w:rPr>
-      </w:pPr>
-      <w:r>
-        <w:rPr>
-          <w:rFonts w:cs="Times New Roman"/>
-          <w:sz w:val="32"/>
-          <w:szCs w:val="32"/>
-        </w:rPr>
-        <w:t>Descrição dos Stakeholders .........................</w:t>
-      </w:r>
-      <w:r>
-        <w:rPr>
-          <w:rFonts w:cs="Times New Roman"/>
-          <w:sz w:val="32"/>
-          <w:szCs w:val="32"/>
-        </w:rPr>
-        <w:t>...</w:t>
-      </w:r>
-      <w:r>
-        <w:rPr>
-          <w:rFonts w:cs="Times New Roman"/>
-          <w:sz w:val="32"/>
-          <w:szCs w:val="32"/>
-        </w:rPr>
-        <w:t>.......... 1</w:t>
-      </w:r>
-    </w:p>
-    <w:p>
-      <w:pPr>
-        <w:pStyle w:val="PargrafodaLista"/>
-        <w:numPr>
-          <w:ilvl w:val="0"/>
-          <w:numId w:val="20"/>
-        </w:numPr>
-        <w:rPr>
-          <w:rFonts w:cs="Times New Roman"/>
-          <w:b/>
-          <w:sz w:val="32"/>
-          <w:szCs w:val="32"/>
-        </w:rPr>
-      </w:pPr>
-      <w:r>
-        <w:rPr>
-          <w:rFonts w:cs="Times New Roman"/>
-          <w:b/>
-          <w:sz w:val="32"/>
-          <w:szCs w:val="32"/>
-        </w:rPr>
-        <w:t>Descrição Geral ........................................................... 1</w:t>
-      </w:r>
-    </w:p>
-    <w:p>
-      <w:pPr>
-        <w:pStyle w:val="PargrafodaLista"/>
-        <w:numPr>
-          <w:ilvl w:val="1"/>
-          <w:numId w:val="20"/>
-        </w:numPr>
-        <w:rPr>
-          <w:rFonts w:cs="Times New Roman"/>
-          <w:sz w:val="32"/>
-          <w:szCs w:val="32"/>
-        </w:rPr>
-      </w:pPr>
-      <w:r>
-        <w:rPr>
-          <w:rFonts w:cs="Times New Roman"/>
-          <w:sz w:val="32"/>
-          <w:szCs w:val="32"/>
-        </w:rPr>
-        <w:t>Descrição do público-alvo ...............................</w:t>
-      </w:r>
-      <w:r>
-        <w:rPr>
-          <w:rFonts w:cs="Times New Roman"/>
-          <w:sz w:val="32"/>
-          <w:szCs w:val="32"/>
-        </w:rPr>
-        <w:t>...</w:t>
-      </w:r>
-      <w:r>
-        <w:rPr>
-          <w:rFonts w:cs="Times New Roman"/>
-          <w:sz w:val="32"/>
-          <w:szCs w:val="32"/>
-        </w:rPr>
-        <w:t>...... 1</w:t>
-      </w:r>
-    </w:p>
-    <w:p>
-      <w:pPr>
-        <w:pStyle w:val="PargrafodaLista"/>
-        <w:numPr>
-          <w:ilvl w:val="1"/>
-          <w:numId w:val="20"/>
-        </w:numPr>
-        <w:rPr>
-          <w:rFonts w:cs="Times New Roman"/>
-          <w:sz w:val="32"/>
-          <w:szCs w:val="32"/>
-        </w:rPr>
-      </w:pPr>
-      <w:r>
-        <w:rPr>
-          <w:rFonts w:cs="Times New Roman"/>
-          <w:sz w:val="32"/>
-          <w:szCs w:val="32"/>
-        </w:rPr>
-        <w:t>Restrições ...........................................................</w:t>
-      </w:r>
-      <w:r>
-        <w:rPr>
-          <w:rFonts w:cs="Times New Roman"/>
-          <w:sz w:val="32"/>
-          <w:szCs w:val="32"/>
-        </w:rPr>
-        <w:t>....</w:t>
-      </w:r>
-      <w:r>
-        <w:rPr>
-          <w:rFonts w:cs="Times New Roman"/>
-          <w:sz w:val="32"/>
-          <w:szCs w:val="32"/>
-        </w:rPr>
-        <w:t>.. 1</w:t>
-      </w:r>
-    </w:p>
-    <w:p>
-      <w:pPr>
-        <w:pStyle w:val="PargrafodaLista"/>
-        <w:numPr>
-          <w:ilvl w:val="0"/>
-          <w:numId w:val="20"/>
-        </w:numPr>
-        <w:rPr>
-          <w:rFonts w:cs="Times New Roman"/>
-          <w:b/>
-          <w:sz w:val="32"/>
-          <w:szCs w:val="32"/>
-        </w:rPr>
-      </w:pPr>
-      <w:r>
-        <w:rPr>
-          <w:rFonts w:cs="Times New Roman"/>
-          <w:b/>
-          <w:sz w:val="32"/>
-          <w:szCs w:val="32"/>
-        </w:rPr>
-        <w:t>Requisitos ................................................................... 1</w:t>
-      </w:r>
-    </w:p>
-    <w:p>
-      <w:pPr>
-        <w:pStyle w:val="PargrafodaLista"/>
-        <w:numPr>
-          <w:ilvl w:val="1"/>
-          <w:numId w:val="20"/>
-        </w:numPr>
-        <w:rPr>
-          <w:rFonts w:cs="Times New Roman"/>
-          <w:sz w:val="32"/>
-          <w:szCs w:val="32"/>
-        </w:rPr>
-      </w:pPr>
-      <w:r>
-        <w:rPr>
-          <w:rFonts w:cs="Times New Roman"/>
-          <w:sz w:val="32"/>
-          <w:szCs w:val="32"/>
-        </w:rPr>
-        <w:t>Requisitos Funcionais ...........................................</w:t>
-      </w:r>
-      <w:r>
-        <w:rPr>
-          <w:rFonts w:cs="Times New Roman"/>
-          <w:sz w:val="32"/>
-          <w:szCs w:val="32"/>
-        </w:rPr>
-        <w:t>...</w:t>
-      </w:r>
-      <w:r>
-        <w:rPr>
-          <w:rFonts w:cs="Times New Roman"/>
-          <w:sz w:val="32"/>
-          <w:szCs w:val="32"/>
-        </w:rPr>
-        <w:t>. 1</w:t>
-      </w:r>
-    </w:p>
-    <w:p>
-      <w:pPr>
-        <w:pStyle w:val="PargrafodaLista"/>
-        <w:numPr>
-          <w:ilvl w:val="1"/>
-          <w:numId w:val="20"/>
-        </w:numPr>
-        <w:rPr>
-          <w:rFonts w:cs="Times New Roman"/>
-          <w:sz w:val="32"/>
-          <w:szCs w:val="32"/>
-        </w:rPr>
-      </w:pPr>
-      <w:r>
-        <w:rPr>
-          <w:rFonts w:cs="Times New Roman"/>
-          <w:sz w:val="32"/>
-          <w:szCs w:val="32"/>
-        </w:rPr>
-        <w:t>Requisitos de Qualidade ......................................</w:t>
-      </w:r>
-      <w:r>
-        <w:rPr>
-          <w:rFonts w:cs="Times New Roman"/>
-          <w:sz w:val="32"/>
-          <w:szCs w:val="32"/>
-        </w:rPr>
-        <w:t>....</w:t>
-      </w:r>
-      <w:r>
-        <w:rPr>
-          <w:rFonts w:cs="Times New Roman"/>
-          <w:sz w:val="32"/>
-          <w:szCs w:val="32"/>
-        </w:rPr>
-        <w:t>. 1</w:t>
-      </w:r>
-    </w:p>
-    <w:p>
-      <w:pPr>
-        <w:pStyle w:val="PargrafodaLista"/>
-        <w:numPr>
-          <w:ilvl w:val="0"/>
-          <w:numId w:val="20"/>
-        </w:numPr>
-        <w:rPr>
-          <w:rFonts w:cs="Times New Roman"/>
-          <w:b/>
-          <w:sz w:val="32"/>
-          <w:szCs w:val="32"/>
-        </w:rPr>
-      </w:pPr>
-      <w:r>
-        <w:rPr>
-          <w:rFonts w:cs="Times New Roman"/>
-          <w:b/>
-          <w:sz w:val="32"/>
-          <w:szCs w:val="32"/>
-        </w:rPr>
-        <w:t>Apêndice .</w:t>
-      </w:r>
-      <w:r>
-        <w:rPr>
-          <w:rFonts w:cs="Times New Roman"/>
-          <w:b/>
-          <w:sz w:val="32"/>
-          <w:szCs w:val="32"/>
-        </w:rPr>
-        <w:t>................................................................... 1</w:t>
-      </w:r>
-    </w:p>
-    <w:p>
-      <w:pPr>
-        <w:pStyle w:val="PargrafodaLista"/>
-        <w:numPr>
-          <w:ilvl w:val="1"/>
-          <w:numId w:val="20"/>
-        </w:numPr>
-        <w:rPr>
-          <w:rFonts w:cs="Times New Roman"/>
-          <w:b/>
-          <w:sz w:val="32"/>
-          <w:szCs w:val="32"/>
-        </w:rPr>
-      </w:pPr>
-      <w:r>
-        <w:rPr>
-          <w:rFonts w:cs="Times New Roman"/>
-          <w:b/>
-          <w:sz w:val="32"/>
-          <w:szCs w:val="32"/>
-        </w:rPr>
-        <w:t xml:space="preserve"> Modelos</w:t>
-      </w:r>
-      <w:r>
-        <w:rPr>
-          <w:rFonts w:cs="Times New Roman"/>
-          <w:b/>
-          <w:sz w:val="32"/>
-          <w:szCs w:val="32"/>
-        </w:rPr>
-        <w:t xml:space="preserve"> ............................................................... 1</w:t>
-      </w:r>
-    </w:p>
-    <w:p>
-      <w:pPr>
-        <w:pStyle w:val="PargrafodaLista"/>
-        <w:numPr>
-          <w:ilvl w:val="2"/>
-          <w:numId w:val="20"/>
-        </w:numPr>
-        <w:rPr>
-          <w:rFonts w:cs="Times New Roman"/>
-          <w:sz w:val="32"/>
-          <w:szCs w:val="32"/>
-        </w:rPr>
-      </w:pPr>
-      <w:r>
-        <w:rPr>
-          <w:rFonts w:cs="Times New Roman"/>
-          <w:sz w:val="32"/>
-          <w:szCs w:val="32"/>
-        </w:rPr>
-        <w:t>Diagrama de Caso de Uso</w:t>
-      </w:r>
-      <w:r>
-        <w:rPr>
-          <w:rFonts w:cs="Times New Roman"/>
-          <w:sz w:val="32"/>
-          <w:szCs w:val="32"/>
-        </w:rPr>
-        <w:t xml:space="preserve"> .............................. 1</w:t>
-      </w:r>
-    </w:p>
-    <w:p>
-      <w:pPr>
-        <w:pStyle w:val="PargrafodaLista"/>
-        <w:numPr>
-          <w:ilvl w:val="2"/>
-          <w:numId w:val="20"/>
-        </w:numPr>
-        <w:rPr>
-          <w:rFonts w:cs="Times New Roman"/>
-          <w:sz w:val="32"/>
-          <w:szCs w:val="32"/>
-        </w:rPr>
-      </w:pPr>
-      <w:r>
-        <w:rPr>
-          <w:rFonts w:cs="Times New Roman"/>
-          <w:sz w:val="32"/>
-          <w:szCs w:val="32"/>
-        </w:rPr>
-        <w:t>Casos de Uso Textuais .................................... 1</w:t>
-      </w:r>
-    </w:p>
-    <w:p>
-      <w:pPr>
-        <w:pStyle w:val="PargrafodaLista"/>
-        <w:numPr>
-          <w:ilvl w:val="2"/>
-          <w:numId w:val="20"/>
-        </w:numPr>
-        <w:rPr>
-          <w:rFonts w:cs="Times New Roman"/>
-          <w:sz w:val="32"/>
-          <w:szCs w:val="32"/>
-        </w:rPr>
-      </w:pPr>
-      <w:r>
-        <w:rPr>
-          <w:rFonts w:cs="Times New Roman"/>
-          <w:sz w:val="32"/>
-          <w:szCs w:val="32"/>
-        </w:rPr>
-        <w:t>Diagrama de Fluxo de Dados</w:t>
-      </w:r>
-      <w:r>
-        <w:rPr>
-          <w:rFonts w:cs="Times New Roman"/>
-          <w:sz w:val="32"/>
-          <w:szCs w:val="32"/>
-        </w:rPr>
-        <w:t xml:space="preserve"> ......................... 1</w:t>
-      </w:r>
-    </w:p>
-    <w:p>
-      <w:pPr>
-        <w:pStyle w:val="PargrafodaLista"/>
-        <w:numPr>
-          <w:ilvl w:val="1"/>
-          <w:numId w:val="20"/>
-        </w:numPr>
-        <w:rPr>
-          <w:rFonts w:cs="Times New Roman"/>
-          <w:b/>
-          <w:sz w:val="32"/>
-          <w:szCs w:val="32"/>
-        </w:rPr>
-      </w:pPr>
-      <w:r>
-        <w:rPr>
-          <w:rFonts w:cs="Times New Roman"/>
-          <w:b/>
-          <w:sz w:val="32"/>
-          <w:szCs w:val="32"/>
-        </w:rPr>
-        <w:t xml:space="preserve"> </w:t>
-      </w:r>
-      <w:r>
-        <w:rPr>
-          <w:rFonts w:cs="Times New Roman"/>
-          <w:b/>
-          <w:sz w:val="32"/>
-          <w:szCs w:val="32"/>
-        </w:rPr>
-        <w:t>Glossário</w:t>
-      </w:r>
-      <w:r>
-        <w:rPr>
-          <w:rFonts w:cs="Times New Roman"/>
-          <w:b/>
-          <w:sz w:val="32"/>
-          <w:szCs w:val="32"/>
-        </w:rPr>
-        <w:t xml:space="preserve"> .............................................................. 1</w:t>
-      </w:r>
-    </w:p>
-    <w:p>
-      <w:pPr>
-        <w:pStyle w:val="PargrafodaLista"/>
-        <w:numPr>
-          <w:ilvl w:val="0"/>
-          <w:numId w:val="20"/>
-        </w:numPr>
-        <w:rPr>
-          <w:rFonts w:cs="Times New Roman"/>
-          <w:b/>
-          <w:sz w:val="32"/>
-          <w:szCs w:val="32"/>
-        </w:rPr>
-      </w:pPr>
-      <w:r>
-        <w:rPr>
-          <w:rFonts w:cs="Times New Roman"/>
-          <w:b/>
-          <w:sz w:val="32"/>
-          <w:szCs w:val="32"/>
-        </w:rPr>
-        <w:t>Índice</w:t>
-      </w:r>
-      <w:r>
-        <w:rPr>
-          <w:rFonts w:cs="Times New Roman"/>
-          <w:b/>
-          <w:sz w:val="32"/>
-          <w:szCs w:val="32"/>
-        </w:rPr>
-        <w:t xml:space="preserve"> .......................................................................... 1</w:t>
-      </w:r>
-    </w:p>
-    <w:p>
-      <w:pPr>
-        <w:rPr>
-          <w:rFonts w:cs="Times New Roman"/>
-          <w:b/>
-          <w:sz w:val="32"/>
-          <w:szCs w:val="32"/>
-        </w:rPr>
-      </w:pPr>
-    </w:p>
-    <w:p>
-      <w:pPr>
-        <w:rPr>
-          <w:rFonts w:cs="Times New Roman"/>
-          <w:b/>
-          <w:sz w:val="32"/>
-          <w:szCs w:val="32"/>
-        </w:rPr>
-      </w:pPr>
-    </w:p>
-    <w:p>
-      <w:pPr>
-        <w:rPr>
-          <w:rFonts w:cs="Times New Roman"/>
-          <w:b/>
-          <w:sz w:val="32"/>
-          <w:szCs w:val="32"/>
-        </w:rPr>
-      </w:pPr>
-    </w:p>
-    <w:p>
-      <w:pPr>
-        <w:rPr>
-          <w:rFonts w:cs="Times New Roman"/>
-          <w:b/>
-          <w:sz w:val="32"/>
-          <w:szCs w:val="32"/>
-        </w:rPr>
-      </w:pPr>
-    </w:p>
-    <w:p>
-      <w:pPr>
-        <w:rPr>
-          <w:rFonts w:cs="Times New Roman"/>
-          <w:b/>
-          <w:sz w:val="32"/>
-          <w:szCs w:val="32"/>
-        </w:rPr>
-      </w:pPr>
-    </w:p>
-    <w:p>
-      <w:pPr>
-        <w:rPr>
-          <w:rFonts w:cs="Times New Roman"/>
-          <w:b/>
-          <w:sz w:val="32"/>
-          <w:szCs w:val="32"/>
-        </w:rPr>
-      </w:pPr>
-    </w:p>
-    <w:p>
-      <w:pPr>
-        <w:rPr>
-          <w:rFonts w:cs="Times New Roman"/>
-          <w:b/>
-          <w:sz w:val="32"/>
-          <w:szCs w:val="32"/>
-        </w:rPr>
-      </w:pPr>
-    </w:p>
-    <w:p>
-      <w:pPr>
-        <w:rPr>
-          <w:rFonts w:cs="Times New Roman"/>
-          <w:b/>
-          <w:sz w:val="32"/>
-          <w:szCs w:val="32"/>
-        </w:rPr>
-      </w:pPr>
-    </w:p>
-    <w:p>
-      <w:pPr>
-        <w:rPr>
-          <w:rFonts w:cs="Times New Roman"/>
-          <w:b/>
-          <w:sz w:val="32"/>
-          <w:szCs w:val="32"/>
-        </w:rPr>
-      </w:pPr>
-    </w:p>
-    <w:p>
-      <w:pPr>
-        <w:rPr>
-          <w:rFonts w:cs="Times New Roman"/>
-          <w:b/>
-          <w:sz w:val="32"/>
-          <w:szCs w:val="32"/>
-        </w:rPr>
-      </w:pPr>
-    </w:p>
+    <w:sdt>
+      <w:sdtPr>
+        <w:rPr>
+          <w:rFonts w:asciiTheme="minorHAnsi" w:eastAsiaTheme="minorHAnsi" w:hAnsiTheme="minorHAnsi" w:cstheme="minorBidi"/>
+          <w:color w:val="auto"/>
+          <w:sz w:val="22"/>
+          <w:szCs w:val="22"/>
+          <w:lang w:eastAsia="en-US"/>
+        </w:rPr>
+        <w:id w:val="705296841"/>
+        <w:docPartObj>
+          <w:docPartGallery w:val="Table of Contents"/>
+          <w:docPartUnique/>
+        </w:docPartObj>
+      </w:sdtPr>
+      <w:sdtEndPr>
+        <w:rPr>
+          <w:b/>
+          <w:bCs/>
+        </w:rPr>
+      </w:sdtEndPr>
+      <w:sdtContent>
+        <w:p>
+          <w:pPr>
+            <w:pStyle w:val="CabealhodoSumrio"/>
+            <w:rPr>
+              <w:b/>
+              <w:color w:val="auto"/>
+            </w:rPr>
+          </w:pPr>
+          <w:r>
+            <w:rPr>
+              <w:b/>
+              <w:color w:val="auto"/>
+            </w:rPr>
+            <w:t>Sumário</w:t>
+          </w:r>
+        </w:p>
+        <w:p>
+          <w:pPr>
+            <w:pStyle w:val="Sumrio1"/>
+            <w:tabs>
+              <w:tab w:val="right" w:leader="dot" w:pos="8494"/>
+            </w:tabs>
+            <w:rPr>
+              <w:rFonts w:eastAsiaTheme="minorEastAsia"/>
+              <w:noProof/>
+              <w:sz w:val="28"/>
+              <w:szCs w:val="28"/>
+              <w:lang w:eastAsia="pt-BR"/>
+            </w:rPr>
+          </w:pPr>
+          <w:r>
+            <w:rPr>
+              <w:u w:val="single"/>
+            </w:rPr>
+            <w:fldChar w:fldCharType="begin"/>
+          </w:r>
+          <w:r>
+            <w:rPr>
+              <w:u w:val="single"/>
+            </w:rPr>
+            <w:instrText xml:space="preserve"> TOC \o "1-3" \h \z \u </w:instrText>
+          </w:r>
+          <w:r>
+            <w:rPr>
+              <w:u w:val="single"/>
+            </w:rPr>
+            <w:fldChar w:fldCharType="separate"/>
+          </w:r>
+          <w:hyperlink w:anchor="_Toc452868463" w:history="1">
+            <w:r>
+              <w:rPr>
+                <w:rStyle w:val="Hyperlink"/>
+                <w:b/>
+                <w:noProof/>
+                <w:sz w:val="28"/>
+                <w:szCs w:val="28"/>
+              </w:rPr>
+              <w:t>Introdução</w:t>
+            </w:r>
+            <w:r>
+              <w:rPr>
+                <w:noProof/>
+                <w:webHidden/>
+                <w:sz w:val="28"/>
+                <w:szCs w:val="28"/>
+              </w:rPr>
+              <w:tab/>
+            </w:r>
+            <w:r>
+              <w:rPr>
+                <w:noProof/>
+                <w:webHidden/>
+                <w:sz w:val="28"/>
+                <w:szCs w:val="28"/>
+              </w:rPr>
+              <w:t>3</w:t>
+            </w:r>
+          </w:hyperlink>
+        </w:p>
+        <w:p>
+          <w:pPr>
+            <w:pStyle w:val="Sumrio2"/>
+            <w:tabs>
+              <w:tab w:val="right" w:leader="dot" w:pos="8494"/>
+            </w:tabs>
+            <w:rPr>
+              <w:rFonts w:eastAsiaTheme="minorEastAsia"/>
+              <w:noProof/>
+              <w:sz w:val="28"/>
+              <w:szCs w:val="28"/>
+              <w:lang w:eastAsia="pt-BR"/>
+            </w:rPr>
+          </w:pPr>
+          <w:hyperlink w:anchor="_Toc452868464" w:history="1">
+            <w:r>
+              <w:rPr>
+                <w:rStyle w:val="Hyperlink"/>
+                <w:noProof/>
+                <w:sz w:val="28"/>
+                <w:szCs w:val="28"/>
+              </w:rPr>
+              <w:t>Escopo</w:t>
+            </w:r>
+            <w:r>
+              <w:rPr>
+                <w:noProof/>
+                <w:webHidden/>
+                <w:sz w:val="28"/>
+                <w:szCs w:val="28"/>
+              </w:rPr>
+              <w:tab/>
+            </w:r>
+            <w:r>
+              <w:rPr>
+                <w:noProof/>
+                <w:webHidden/>
+                <w:sz w:val="28"/>
+                <w:szCs w:val="28"/>
+              </w:rPr>
+              <w:t>3</w:t>
+            </w:r>
+          </w:hyperlink>
+        </w:p>
+        <w:p>
+          <w:pPr>
+            <w:pStyle w:val="Sumrio2"/>
+            <w:tabs>
+              <w:tab w:val="right" w:leader="dot" w:pos="8494"/>
+            </w:tabs>
+            <w:rPr>
+              <w:rFonts w:eastAsiaTheme="minorEastAsia"/>
+              <w:noProof/>
+              <w:sz w:val="28"/>
+              <w:szCs w:val="28"/>
+              <w:lang w:eastAsia="pt-BR"/>
+            </w:rPr>
+          </w:pPr>
+          <w:hyperlink w:anchor="_Toc452868465" w:history="1">
+            <w:r>
+              <w:rPr>
+                <w:rStyle w:val="Hyperlink"/>
+                <w:noProof/>
+                <w:sz w:val="28"/>
+                <w:szCs w:val="28"/>
+              </w:rPr>
+              <w:t>Descrição dos Stakeholders</w:t>
+            </w:r>
+            <w:r>
+              <w:rPr>
+                <w:noProof/>
+                <w:webHidden/>
+                <w:sz w:val="28"/>
+                <w:szCs w:val="28"/>
+              </w:rPr>
+              <w:tab/>
+            </w:r>
+            <w:r>
+              <w:rPr>
+                <w:noProof/>
+                <w:webHidden/>
+                <w:sz w:val="28"/>
+                <w:szCs w:val="28"/>
+              </w:rPr>
+              <w:t>3</w:t>
+            </w:r>
+          </w:hyperlink>
+        </w:p>
+        <w:p>
+          <w:pPr>
+            <w:pStyle w:val="Sumrio1"/>
+            <w:tabs>
+              <w:tab w:val="right" w:leader="dot" w:pos="8494"/>
+            </w:tabs>
+            <w:rPr>
+              <w:rFonts w:eastAsiaTheme="minorEastAsia"/>
+              <w:noProof/>
+              <w:sz w:val="28"/>
+              <w:szCs w:val="28"/>
+              <w:lang w:eastAsia="pt-BR"/>
+            </w:rPr>
+          </w:pPr>
+          <w:hyperlink w:anchor="_Toc452868466" w:history="1">
+            <w:r>
+              <w:rPr>
+                <w:rStyle w:val="Hyperlink"/>
+                <w:b/>
+                <w:noProof/>
+                <w:sz w:val="28"/>
+                <w:szCs w:val="28"/>
+              </w:rPr>
+              <w:t>Descrição Geral</w:t>
+            </w:r>
+            <w:r>
+              <w:rPr>
+                <w:noProof/>
+                <w:webHidden/>
+                <w:sz w:val="28"/>
+                <w:szCs w:val="28"/>
+              </w:rPr>
+              <w:tab/>
+            </w:r>
+            <w:r>
+              <w:rPr>
+                <w:noProof/>
+                <w:webHidden/>
+                <w:sz w:val="28"/>
+                <w:szCs w:val="28"/>
+              </w:rPr>
+              <w:t>3</w:t>
+            </w:r>
+          </w:hyperlink>
+        </w:p>
+        <w:p>
+          <w:pPr>
+            <w:pStyle w:val="Sumrio2"/>
+            <w:tabs>
+              <w:tab w:val="right" w:leader="dot" w:pos="8494"/>
+            </w:tabs>
+            <w:rPr>
+              <w:rFonts w:eastAsiaTheme="minorEastAsia"/>
+              <w:noProof/>
+              <w:sz w:val="28"/>
+              <w:szCs w:val="28"/>
+              <w:lang w:eastAsia="pt-BR"/>
+            </w:rPr>
+          </w:pPr>
+          <w:hyperlink w:anchor="_Toc452868467" w:history="1">
+            <w:r>
+              <w:rPr>
+                <w:rStyle w:val="Hyperlink"/>
+                <w:noProof/>
+                <w:sz w:val="28"/>
+                <w:szCs w:val="28"/>
+              </w:rPr>
+              <w:t>Descrição do público-alvo</w:t>
+            </w:r>
+            <w:r>
+              <w:rPr>
+                <w:noProof/>
+                <w:webHidden/>
+                <w:sz w:val="28"/>
+                <w:szCs w:val="28"/>
+              </w:rPr>
+              <w:tab/>
+            </w:r>
+            <w:r>
+              <w:rPr>
+                <w:noProof/>
+                <w:webHidden/>
+                <w:sz w:val="28"/>
+                <w:szCs w:val="28"/>
+              </w:rPr>
+              <w:t>3</w:t>
+            </w:r>
+          </w:hyperlink>
+        </w:p>
+        <w:p>
+          <w:pPr>
+            <w:pStyle w:val="Sumrio2"/>
+            <w:tabs>
+              <w:tab w:val="right" w:leader="dot" w:pos="8494"/>
+            </w:tabs>
+            <w:rPr>
+              <w:rFonts w:eastAsiaTheme="minorEastAsia"/>
+              <w:noProof/>
+              <w:sz w:val="28"/>
+              <w:szCs w:val="28"/>
+              <w:lang w:eastAsia="pt-BR"/>
+            </w:rPr>
+          </w:pPr>
+          <w:hyperlink w:anchor="_Toc452868468" w:history="1">
+            <w:r>
+              <w:rPr>
+                <w:rStyle w:val="Hyperlink"/>
+                <w:noProof/>
+                <w:sz w:val="28"/>
+                <w:szCs w:val="28"/>
+              </w:rPr>
+              <w:t>Restrições</w:t>
+            </w:r>
+            <w:r>
+              <w:rPr>
+                <w:noProof/>
+                <w:webHidden/>
+                <w:sz w:val="28"/>
+                <w:szCs w:val="28"/>
+              </w:rPr>
+              <w:tab/>
+            </w:r>
+            <w:r>
+              <w:rPr>
+                <w:noProof/>
+                <w:webHidden/>
+                <w:sz w:val="28"/>
+                <w:szCs w:val="28"/>
+              </w:rPr>
+              <w:t>3</w:t>
+            </w:r>
+          </w:hyperlink>
+        </w:p>
+        <w:p>
+          <w:pPr>
+            <w:pStyle w:val="Sumrio1"/>
+            <w:tabs>
+              <w:tab w:val="right" w:leader="dot" w:pos="8494"/>
+            </w:tabs>
+            <w:rPr>
+              <w:rFonts w:eastAsiaTheme="minorEastAsia"/>
+              <w:noProof/>
+              <w:sz w:val="28"/>
+              <w:szCs w:val="28"/>
+              <w:lang w:eastAsia="pt-BR"/>
+            </w:rPr>
+          </w:pPr>
+          <w:hyperlink w:anchor="_Toc452868469" w:history="1">
+            <w:r>
+              <w:rPr>
+                <w:rStyle w:val="Hyperlink"/>
+                <w:b/>
+                <w:noProof/>
+                <w:sz w:val="28"/>
+                <w:szCs w:val="28"/>
+              </w:rPr>
+              <w:t>Requisitos</w:t>
+            </w:r>
+            <w:r>
+              <w:rPr>
+                <w:noProof/>
+                <w:webHidden/>
+                <w:sz w:val="28"/>
+                <w:szCs w:val="28"/>
+              </w:rPr>
+              <w:tab/>
+            </w:r>
+            <w:r>
+              <w:rPr>
+                <w:noProof/>
+                <w:webHidden/>
+                <w:sz w:val="28"/>
+                <w:szCs w:val="28"/>
+              </w:rPr>
+              <w:t>3</w:t>
+            </w:r>
+          </w:hyperlink>
+        </w:p>
+        <w:p>
+          <w:pPr>
+            <w:pStyle w:val="Sumrio2"/>
+            <w:tabs>
+              <w:tab w:val="right" w:leader="dot" w:pos="8494"/>
+            </w:tabs>
+            <w:rPr>
+              <w:rFonts w:eastAsiaTheme="minorEastAsia"/>
+              <w:noProof/>
+              <w:sz w:val="28"/>
+              <w:szCs w:val="28"/>
+              <w:lang w:eastAsia="pt-BR"/>
+            </w:rPr>
+          </w:pPr>
+          <w:hyperlink w:anchor="_Toc452868470" w:history="1">
+            <w:r>
+              <w:rPr>
+                <w:rStyle w:val="Hyperlink"/>
+                <w:noProof/>
+                <w:sz w:val="28"/>
+                <w:szCs w:val="28"/>
+              </w:rPr>
+              <w:t>Requisitos Funcionais</w:t>
+            </w:r>
+            <w:r>
+              <w:rPr>
+                <w:noProof/>
+                <w:webHidden/>
+                <w:sz w:val="28"/>
+                <w:szCs w:val="28"/>
+              </w:rPr>
+              <w:tab/>
+            </w:r>
+            <w:r>
+              <w:rPr>
+                <w:noProof/>
+                <w:webHidden/>
+                <w:sz w:val="28"/>
+                <w:szCs w:val="28"/>
+              </w:rPr>
+              <w:t>3</w:t>
+            </w:r>
+          </w:hyperlink>
+        </w:p>
+        <w:p>
+          <w:pPr>
+            <w:pStyle w:val="Sumrio2"/>
+            <w:tabs>
+              <w:tab w:val="right" w:leader="dot" w:pos="8494"/>
+            </w:tabs>
+            <w:rPr>
+              <w:rFonts w:eastAsiaTheme="minorEastAsia"/>
+              <w:noProof/>
+              <w:sz w:val="28"/>
+              <w:szCs w:val="28"/>
+              <w:lang w:eastAsia="pt-BR"/>
+            </w:rPr>
+          </w:pPr>
+          <w:hyperlink w:anchor="_Toc452868471" w:history="1">
+            <w:r>
+              <w:rPr>
+                <w:rStyle w:val="Hyperlink"/>
+                <w:noProof/>
+                <w:sz w:val="28"/>
+                <w:szCs w:val="28"/>
+              </w:rPr>
+              <w:t>Requisitos de Qualidade</w:t>
+            </w:r>
+            <w:r>
+              <w:rPr>
+                <w:noProof/>
+                <w:webHidden/>
+                <w:sz w:val="28"/>
+                <w:szCs w:val="28"/>
+              </w:rPr>
+              <w:tab/>
+            </w:r>
+            <w:r>
+              <w:rPr>
+                <w:noProof/>
+                <w:webHidden/>
+                <w:sz w:val="28"/>
+                <w:szCs w:val="28"/>
+              </w:rPr>
+              <w:t>4</w:t>
+            </w:r>
+          </w:hyperlink>
+        </w:p>
+        <w:p>
+          <w:pPr>
+            <w:pStyle w:val="Sumrio1"/>
+            <w:tabs>
+              <w:tab w:val="right" w:leader="dot" w:pos="8494"/>
+            </w:tabs>
+            <w:rPr>
+              <w:rFonts w:eastAsiaTheme="minorEastAsia"/>
+              <w:noProof/>
+              <w:sz w:val="28"/>
+              <w:szCs w:val="28"/>
+              <w:lang w:eastAsia="pt-BR"/>
+            </w:rPr>
+          </w:pPr>
+          <w:hyperlink w:anchor="_Toc452868472" w:history="1">
+            <w:r>
+              <w:rPr>
+                <w:rStyle w:val="Hyperlink"/>
+                <w:b/>
+                <w:noProof/>
+                <w:sz w:val="28"/>
+                <w:szCs w:val="28"/>
+              </w:rPr>
+              <w:t>Apêndice</w:t>
+            </w:r>
+            <w:r>
+              <w:rPr>
+                <w:noProof/>
+                <w:webHidden/>
+                <w:sz w:val="28"/>
+                <w:szCs w:val="28"/>
+              </w:rPr>
+              <w:tab/>
+            </w:r>
+            <w:r>
+              <w:rPr>
+                <w:noProof/>
+                <w:webHidden/>
+                <w:sz w:val="28"/>
+                <w:szCs w:val="28"/>
+              </w:rPr>
+              <w:t>4</w:t>
+            </w:r>
+          </w:hyperlink>
+        </w:p>
+        <w:p>
+          <w:pPr>
+            <w:pStyle w:val="Sumrio2"/>
+            <w:tabs>
+              <w:tab w:val="right" w:leader="dot" w:pos="8494"/>
+            </w:tabs>
+            <w:rPr>
+              <w:rFonts w:eastAsiaTheme="minorEastAsia"/>
+              <w:noProof/>
+              <w:sz w:val="28"/>
+              <w:szCs w:val="28"/>
+              <w:lang w:eastAsia="pt-BR"/>
+            </w:rPr>
+          </w:pPr>
+          <w:hyperlink w:anchor="_Toc452868473" w:history="1">
+            <w:r>
+              <w:rPr>
+                <w:rStyle w:val="Hyperlink"/>
+                <w:b/>
+                <w:noProof/>
+                <w:sz w:val="28"/>
+                <w:szCs w:val="28"/>
+              </w:rPr>
+              <w:t>Modelos</w:t>
+            </w:r>
+            <w:r>
+              <w:rPr>
+                <w:noProof/>
+                <w:webHidden/>
+                <w:sz w:val="28"/>
+                <w:szCs w:val="28"/>
+              </w:rPr>
+              <w:tab/>
+            </w:r>
+            <w:r>
+              <w:rPr>
+                <w:noProof/>
+                <w:webHidden/>
+                <w:sz w:val="28"/>
+                <w:szCs w:val="28"/>
+              </w:rPr>
+              <w:t>4</w:t>
+            </w:r>
+          </w:hyperlink>
+        </w:p>
+        <w:p>
+          <w:pPr>
+            <w:pStyle w:val="Sumrio3"/>
+            <w:tabs>
+              <w:tab w:val="right" w:leader="dot" w:pos="8494"/>
+            </w:tabs>
+            <w:rPr>
+              <w:rFonts w:eastAsiaTheme="minorEastAsia"/>
+              <w:noProof/>
+              <w:sz w:val="28"/>
+              <w:szCs w:val="28"/>
+              <w:lang w:eastAsia="pt-BR"/>
+            </w:rPr>
+          </w:pPr>
+          <w:hyperlink w:anchor="_Toc452868474" w:history="1">
+            <w:r>
+              <w:rPr>
+                <w:rStyle w:val="Hyperlink"/>
+                <w:noProof/>
+                <w:sz w:val="28"/>
+                <w:szCs w:val="28"/>
+              </w:rPr>
+              <w:t>Diagrama de Caso de Uso</w:t>
+            </w:r>
+            <w:r>
+              <w:rPr>
+                <w:noProof/>
+                <w:webHidden/>
+                <w:sz w:val="28"/>
+                <w:szCs w:val="28"/>
+              </w:rPr>
+              <w:tab/>
+            </w:r>
+            <w:r>
+              <w:rPr>
+                <w:noProof/>
+                <w:webHidden/>
+                <w:sz w:val="28"/>
+                <w:szCs w:val="28"/>
+              </w:rPr>
+              <w:t>4</w:t>
+            </w:r>
+          </w:hyperlink>
+        </w:p>
+        <w:p>
+          <w:pPr>
+            <w:pStyle w:val="Sumrio3"/>
+            <w:tabs>
+              <w:tab w:val="right" w:leader="dot" w:pos="8494"/>
+            </w:tabs>
+            <w:rPr>
+              <w:rFonts w:eastAsiaTheme="minorEastAsia"/>
+              <w:noProof/>
+              <w:sz w:val="28"/>
+              <w:szCs w:val="28"/>
+              <w:lang w:eastAsia="pt-BR"/>
+            </w:rPr>
+          </w:pPr>
+          <w:hyperlink w:anchor="_Toc452868475" w:history="1">
+            <w:r>
+              <w:rPr>
+                <w:rStyle w:val="Hyperlink"/>
+                <w:noProof/>
+                <w:sz w:val="28"/>
+                <w:szCs w:val="28"/>
+              </w:rPr>
+              <w:t>Casos de Uso Textuais</w:t>
+            </w:r>
+            <w:r>
+              <w:rPr>
+                <w:noProof/>
+                <w:webHidden/>
+                <w:sz w:val="28"/>
+                <w:szCs w:val="28"/>
+              </w:rPr>
+              <w:tab/>
+            </w:r>
+            <w:r>
+              <w:rPr>
+                <w:noProof/>
+                <w:webHidden/>
+                <w:sz w:val="28"/>
+                <w:szCs w:val="28"/>
+              </w:rPr>
+              <w:t>4</w:t>
+            </w:r>
+          </w:hyperlink>
+        </w:p>
+        <w:p>
+          <w:pPr>
+            <w:pStyle w:val="Sumrio3"/>
+            <w:tabs>
+              <w:tab w:val="right" w:leader="dot" w:pos="8494"/>
+            </w:tabs>
+            <w:rPr>
+              <w:rFonts w:eastAsiaTheme="minorEastAsia"/>
+              <w:noProof/>
+              <w:sz w:val="28"/>
+              <w:szCs w:val="28"/>
+              <w:lang w:eastAsia="pt-BR"/>
+            </w:rPr>
+          </w:pPr>
+          <w:hyperlink w:anchor="_Toc452868476" w:history="1">
+            <w:r>
+              <w:rPr>
+                <w:rStyle w:val="Hyperlink"/>
+                <w:noProof/>
+                <w:sz w:val="28"/>
+                <w:szCs w:val="28"/>
+              </w:rPr>
+              <w:t>Diagrama de Fluxo de Dados</w:t>
+            </w:r>
+            <w:r>
+              <w:rPr>
+                <w:noProof/>
+                <w:webHidden/>
+                <w:sz w:val="28"/>
+                <w:szCs w:val="28"/>
+              </w:rPr>
+              <w:tab/>
+            </w:r>
+            <w:r>
+              <w:rPr>
+                <w:noProof/>
+                <w:webHidden/>
+                <w:sz w:val="28"/>
+                <w:szCs w:val="28"/>
+              </w:rPr>
+              <w:t>6</w:t>
+            </w:r>
+          </w:hyperlink>
+        </w:p>
+        <w:p>
+          <w:pPr>
+            <w:pStyle w:val="Sumrio2"/>
+            <w:tabs>
+              <w:tab w:val="right" w:leader="dot" w:pos="8494"/>
+            </w:tabs>
+            <w:rPr>
+              <w:rFonts w:eastAsiaTheme="minorEastAsia"/>
+              <w:noProof/>
+              <w:sz w:val="28"/>
+              <w:szCs w:val="28"/>
+              <w:lang w:eastAsia="pt-BR"/>
+            </w:rPr>
+          </w:pPr>
+          <w:hyperlink w:anchor="_Toc452868477" w:history="1">
+            <w:r>
+              <w:rPr>
+                <w:rStyle w:val="Hyperlink"/>
+                <w:b/>
+                <w:noProof/>
+                <w:sz w:val="28"/>
+                <w:szCs w:val="28"/>
+              </w:rPr>
+              <w:t>Glossário</w:t>
+            </w:r>
+            <w:r>
+              <w:rPr>
+                <w:noProof/>
+                <w:webHidden/>
+                <w:sz w:val="28"/>
+                <w:szCs w:val="28"/>
+              </w:rPr>
+              <w:tab/>
+            </w:r>
+            <w:r>
+              <w:rPr>
+                <w:noProof/>
+                <w:webHidden/>
+                <w:sz w:val="28"/>
+                <w:szCs w:val="28"/>
+              </w:rPr>
+              <w:t>7</w:t>
+            </w:r>
+          </w:hyperlink>
+        </w:p>
+        <w:p>
+          <w:pPr>
+            <w:pStyle w:val="Sumrio1"/>
+            <w:tabs>
+              <w:tab w:val="right" w:leader="dot" w:pos="8494"/>
+            </w:tabs>
+            <w:rPr>
+              <w:rFonts w:eastAsiaTheme="minorEastAsia"/>
+              <w:noProof/>
+              <w:lang w:eastAsia="pt-BR"/>
+            </w:rPr>
+          </w:pPr>
+          <w:hyperlink w:anchor="_Toc452868478" w:history="1">
+            <w:r>
+              <w:rPr>
+                <w:rStyle w:val="Hyperlink"/>
+                <w:b/>
+                <w:noProof/>
+                <w:sz w:val="28"/>
+                <w:szCs w:val="28"/>
+              </w:rPr>
+              <w:t>Índice</w:t>
+            </w:r>
+            <w:r>
+              <w:rPr>
+                <w:noProof/>
+                <w:webHidden/>
+                <w:sz w:val="28"/>
+                <w:szCs w:val="28"/>
+              </w:rPr>
+              <w:tab/>
+            </w:r>
+            <w:r>
+              <w:rPr>
+                <w:noProof/>
+                <w:webHidden/>
+                <w:sz w:val="28"/>
+                <w:szCs w:val="28"/>
+              </w:rPr>
+              <w:t>7</w:t>
+            </w:r>
+          </w:hyperlink>
+        </w:p>
+        <w:p>
+          <w:r>
+            <w:rPr>
+              <w:b/>
+              <w:bCs/>
+            </w:rPr>
+            <w:fldChar w:fldCharType="end"/>
+          </w:r>
+        </w:p>
+      </w:sdtContent>
+    </w:sdt>
     <w:p>
       <w:pPr>
         <w:rPr>
@@ -2657,7 +2535,7 @@
                     <pic:cNvPicPr/>
                   </pic:nvPicPr>
                   <pic:blipFill>
-                    <a:blip r:embed="rId6">
+                    <a:blip r:embed="rId8">
                       <a:extLst>
                         <a:ext uri="{28A0092B-C50C-407E-A947-70E740481C1C}">
                           <a14:useLocalDpi xmlns:a14="http://schemas.microsoft.com/office/drawing/2010/main" val="0"/>
@@ -4186,7 +4064,7 @@
                     <pic:cNvPicPr/>
                   </pic:nvPicPr>
                   <pic:blipFill>
-                    <a:blip r:embed="rId7">
+                    <a:blip r:embed="rId9">
                       <a:extLst>
                         <a:ext uri="{28A0092B-C50C-407E-A947-70E740481C1C}">
                           <a14:useLocalDpi xmlns:a14="http://schemas.microsoft.com/office/drawing/2010/main" val="0"/>
@@ -4436,10 +4314,12 @@
           <w:szCs w:val="22"/>
         </w:rPr>
         <w:sectPr>
+          <w:footerReference w:type="default" r:id="rId10"/>
           <w:type w:val="continuous"/>
           <w:pgSz w:w="11906" w:h="16838"/>
           <w:pgMar w:top="1417" w:right="1701" w:bottom="1417" w:left="1701" w:header="708" w:footer="708" w:gutter="0"/>
           <w:cols w:space="708"/>
+          <w:titlePg/>
           <w:docGrid w:linePitch="360"/>
         </w:sectPr>
       </w:pPr>
@@ -4842,6 +4722,102 @@
     </w:sectPr>
   </w:body>
 </w:document>
+</file>
+
+<file path=word/endnotes.xml><?xml version="1.0" encoding="utf-8"?>
+<w:endnotes xmlns:wpc="http://schemas.microsoft.com/office/word/2010/wordprocessingCanvas" xmlns:mc="http://schemas.openxmlformats.org/markup-compatibility/2006" xmlns:o="urn:schemas-microsoft-com:office:office" xmlns:r="http://schemas.openxmlformats.org/officeDocument/2006/relationships" xmlns:m="http://schemas.openxmlformats.org/officeDocument/2006/math" xmlns:v="urn:schemas-microsoft-com:vml" xmlns:wp14="http://schemas.microsoft.com/office/word/2010/wordprocessingDrawing" xmlns:wp="http://schemas.openxmlformats.org/drawingml/2006/wordprocessingDrawing" xmlns:w10="urn:schemas-microsoft-com:office:word" xmlns:w="http://schemas.openxmlformats.org/wordprocessingml/2006/main" xmlns:w14="http://schemas.microsoft.com/office/word/2010/wordml" xmlns:w15="http://schemas.microsoft.com/office/word/2012/wordml" xmlns:wpg="http://schemas.microsoft.com/office/word/2010/wordprocessingGroup" xmlns:wpi="http://schemas.microsoft.com/office/word/2010/wordprocessingInk" xmlns:wne="http://schemas.microsoft.com/office/word/2006/wordml" xmlns:wps="http://schemas.microsoft.com/office/word/2010/wordprocessingShape" mc:Ignorable="w14 w15 wp14">
+  <w:endnote w:type="separator" w:id="-1">
+    <w:p>
+      <w:pPr>
+        <w:spacing w:after="0" w:line="240" w:lineRule="auto"/>
+      </w:pPr>
+      <w:r>
+        <w:separator/>
+      </w:r>
+    </w:p>
+  </w:endnote>
+  <w:endnote w:type="continuationSeparator" w:id="0">
+    <w:p>
+      <w:pPr>
+        <w:spacing w:after="0" w:line="240" w:lineRule="auto"/>
+      </w:pPr>
+      <w:r>
+        <w:continuationSeparator/>
+      </w:r>
+    </w:p>
+  </w:endnote>
+</w:endnotes>
+</file>
+
+<file path=word/footer1.xml><?xml version="1.0" encoding="utf-8"?>
+<w:ftr xmlns:wpc="http://schemas.microsoft.com/office/word/2010/wordprocessingCanvas" xmlns:mc="http://schemas.openxmlformats.org/markup-compatibility/2006" xmlns:o="urn:schemas-microsoft-com:office:office" xmlns:r="http://schemas.openxmlformats.org/officeDocument/2006/relationships" xmlns:m="http://schemas.openxmlformats.org/officeDocument/2006/math" xmlns:v="urn:schemas-microsoft-com:vml" xmlns:wp14="http://schemas.microsoft.com/office/word/2010/wordprocessingDrawing" xmlns:wp="http://schemas.openxmlformats.org/drawingml/2006/wordprocessingDrawing" xmlns:w10="urn:schemas-microsoft-com:office:word" xmlns:w="http://schemas.openxmlformats.org/wordprocessingml/2006/main" xmlns:w14="http://schemas.microsoft.com/office/word/2010/wordml" xmlns:w15="http://schemas.microsoft.com/office/word/2012/wordml" xmlns:wpg="http://schemas.microsoft.com/office/word/2010/wordprocessingGroup" xmlns:wpi="http://schemas.microsoft.com/office/word/2010/wordprocessingInk" xmlns:wne="http://schemas.microsoft.com/office/word/2006/wordml" xmlns:wps="http://schemas.microsoft.com/office/word/2010/wordprocessingShape" mc:Ignorable="w14 w15 wp14">
+  <w:sdt>
+    <w:sdtPr>
+      <w:id w:val="-1121070499"/>
+      <w:docPartObj>
+        <w:docPartGallery w:val="Page Numbers (Bottom of Page)"/>
+        <w:docPartUnique/>
+      </w:docPartObj>
+    </w:sdtPr>
+    <w:sdtEndPr/>
+    <w:sdtContent>
+      <w:p>
+        <w:pPr>
+          <w:pStyle w:val="Rodap"/>
+          <w:jc w:val="right"/>
+        </w:pPr>
+        <w:r>
+          <w:fldChar w:fldCharType="begin"/>
+        </w:r>
+        <w:r>
+          <w:instrText>PAGE   \* MERGEFORMAT</w:instrText>
+        </w:r>
+        <w:r>
+          <w:fldChar w:fldCharType="separate"/>
+        </w:r>
+        <w:r>
+          <w:rPr>
+            <w:noProof/>
+          </w:rPr>
+          <w:t>3</w:t>
+        </w:r>
+        <w:r>
+          <w:fldChar w:fldCharType="end"/>
+        </w:r>
+      </w:p>
+    </w:sdtContent>
+  </w:sdt>
+  <w:p>
+    <w:pPr>
+      <w:pStyle w:val="Rodap"/>
+    </w:pPr>
+  </w:p>
+</w:ftr>
+</file>
+
+<file path=word/footnotes.xml><?xml version="1.0" encoding="utf-8"?>
+<w:footnotes xmlns:wpc="http://schemas.microsoft.com/office/word/2010/wordprocessingCanvas" xmlns:mc="http://schemas.openxmlformats.org/markup-compatibility/2006" xmlns:o="urn:schemas-microsoft-com:office:office" xmlns:r="http://schemas.openxmlformats.org/officeDocument/2006/relationships" xmlns:m="http://schemas.openxmlformats.org/officeDocument/2006/math" xmlns:v="urn:schemas-microsoft-com:vml" xmlns:wp14="http://schemas.microsoft.com/office/word/2010/wordprocessingDrawing" xmlns:wp="http://schemas.openxmlformats.org/drawingml/2006/wordprocessingDrawing" xmlns:w10="urn:schemas-microsoft-com:office:word" xmlns:w="http://schemas.openxmlformats.org/wordprocessingml/2006/main" xmlns:w14="http://schemas.microsoft.com/office/word/2010/wordml" xmlns:w15="http://schemas.microsoft.com/office/word/2012/wordml" xmlns:wpg="http://schemas.microsoft.com/office/word/2010/wordprocessingGroup" xmlns:wpi="http://schemas.microsoft.com/office/word/2010/wordprocessingInk" xmlns:wne="http://schemas.microsoft.com/office/word/2006/wordml" xmlns:wps="http://schemas.microsoft.com/office/word/2010/wordprocessingShape" mc:Ignorable="w14 w15 wp14">
+  <w:footnote w:type="separator" w:id="-1">
+    <w:p>
+      <w:pPr>
+        <w:spacing w:after="0" w:line="240" w:lineRule="auto"/>
+      </w:pPr>
+      <w:r>
+        <w:separator/>
+      </w:r>
+    </w:p>
+  </w:footnote>
+  <w:footnote w:type="continuationSeparator" w:id="0">
+    <w:p>
+      <w:pPr>
+        <w:spacing w:after="0" w:line="240" w:lineRule="auto"/>
+      </w:pPr>
+      <w:r>
+        <w:continuationSeparator/>
+      </w:r>
+    </w:p>
+  </w:footnote>
+</w:footnotes>
 </file>
 
 <file path=word/numbering.xml><?xml version="1.0" encoding="utf-8"?>
@@ -7619,13 +7595,34 @@
       <w:szCs w:val="32"/>
     </w:rPr>
   </w:style>
+  <w:style w:type="paragraph" w:styleId="Ttulo2">
+    <w:name w:val="heading 2"/>
+    <w:basedOn w:val="Normal"/>
+    <w:next w:val="Normal"/>
+    <w:link w:val="Ttulo2Char"/>
+    <w:uiPriority w:val="9"/>
+    <w:unhideWhenUsed/>
+    <w:qFormat/>
+    <w:rsid w:val="00784F5B"/>
+    <w:pPr>
+      <w:keepNext/>
+      <w:keepLines/>
+      <w:spacing w:before="40" w:after="0"/>
+      <w:outlineLvl w:val="1"/>
+    </w:pPr>
+    <w:rPr>
+      <w:rFonts w:asciiTheme="majorHAnsi" w:eastAsiaTheme="majorEastAsia" w:hAnsiTheme="majorHAnsi" w:cstheme="majorBidi"/>
+      <w:color w:val="2E74B5" w:themeColor="accent1" w:themeShade="BF"/>
+      <w:sz w:val="26"/>
+      <w:szCs w:val="26"/>
+    </w:rPr>
+  </w:style>
   <w:style w:type="paragraph" w:styleId="Ttulo3">
     <w:name w:val="heading 3"/>
     <w:basedOn w:val="Normal"/>
     <w:next w:val="Normal"/>
     <w:link w:val="Ttulo3Char"/>
     <w:uiPriority w:val="9"/>
-    <w:semiHidden/>
     <w:unhideWhenUsed/>
     <w:qFormat/>
     <w:rsid w:val="00B3538B"/>
@@ -7720,7 +7717,6 @@
     <w:basedOn w:val="Fontepargpadro"/>
     <w:link w:val="Ttulo3"/>
     <w:uiPriority w:val="9"/>
-    <w:semiHidden/>
     <w:rsid w:val="00B3538B"/>
     <w:rPr>
       <w:rFonts w:asciiTheme="majorHAnsi" w:eastAsiaTheme="majorEastAsia" w:hAnsiTheme="majorHAnsi" w:cstheme="majorBidi"/>
@@ -7946,6 +7942,146 @@
       <w:iCs/>
       <w:sz w:val="26"/>
       <w:szCs w:val="26"/>
+    </w:rPr>
+  </w:style>
+  <w:style w:type="paragraph" w:styleId="Cabealho">
+    <w:name w:val="header"/>
+    <w:basedOn w:val="Normal"/>
+    <w:link w:val="CabealhoChar"/>
+    <w:uiPriority w:val="99"/>
+    <w:unhideWhenUsed/>
+    <w:rsid w:val="00DA7D6E"/>
+    <w:pPr>
+      <w:tabs>
+        <w:tab w:val="center" w:pos="4252"/>
+        <w:tab w:val="right" w:pos="8504"/>
+      </w:tabs>
+      <w:spacing w:after="0" w:line="240" w:lineRule="auto"/>
+    </w:pPr>
+  </w:style>
+  <w:style w:type="character" w:customStyle="1" w:styleId="CabealhoChar">
+    <w:name w:val="Cabeçalho Char"/>
+    <w:basedOn w:val="Fontepargpadro"/>
+    <w:link w:val="Cabealho"/>
+    <w:uiPriority w:val="99"/>
+    <w:rsid w:val="00DA7D6E"/>
+  </w:style>
+  <w:style w:type="paragraph" w:styleId="Rodap">
+    <w:name w:val="footer"/>
+    <w:basedOn w:val="Normal"/>
+    <w:link w:val="RodapChar"/>
+    <w:uiPriority w:val="99"/>
+    <w:unhideWhenUsed/>
+    <w:rsid w:val="00DA7D6E"/>
+    <w:pPr>
+      <w:tabs>
+        <w:tab w:val="center" w:pos="4252"/>
+        <w:tab w:val="right" w:pos="8504"/>
+      </w:tabs>
+      <w:spacing w:after="0" w:line="240" w:lineRule="auto"/>
+    </w:pPr>
+  </w:style>
+  <w:style w:type="character" w:customStyle="1" w:styleId="RodapChar">
+    <w:name w:val="Rodapé Char"/>
+    <w:basedOn w:val="Fontepargpadro"/>
+    <w:link w:val="Rodap"/>
+    <w:uiPriority w:val="99"/>
+    <w:rsid w:val="00DA7D6E"/>
+  </w:style>
+  <w:style w:type="character" w:customStyle="1" w:styleId="Ttulo2Char">
+    <w:name w:val="Título 2 Char"/>
+    <w:basedOn w:val="Fontepargpadro"/>
+    <w:link w:val="Ttulo2"/>
+    <w:uiPriority w:val="9"/>
+    <w:rsid w:val="00784F5B"/>
+    <w:rPr>
+      <w:rFonts w:asciiTheme="majorHAnsi" w:eastAsiaTheme="majorEastAsia" w:hAnsiTheme="majorHAnsi" w:cstheme="majorBidi"/>
+      <w:color w:val="2E74B5" w:themeColor="accent1" w:themeShade="BF"/>
+      <w:sz w:val="26"/>
+      <w:szCs w:val="26"/>
+    </w:rPr>
+  </w:style>
+  <w:style w:type="paragraph" w:styleId="Ttulo">
+    <w:name w:val="Title"/>
+    <w:basedOn w:val="Normal"/>
+    <w:next w:val="Normal"/>
+    <w:link w:val="TtuloChar"/>
+    <w:uiPriority w:val="10"/>
+    <w:qFormat/>
+    <w:rsid w:val="00784F5B"/>
+    <w:pPr>
+      <w:spacing w:after="0" w:line="240" w:lineRule="auto"/>
+      <w:contextualSpacing/>
+    </w:pPr>
+    <w:rPr>
+      <w:rFonts w:asciiTheme="majorHAnsi" w:eastAsiaTheme="majorEastAsia" w:hAnsiTheme="majorHAnsi" w:cstheme="majorBidi"/>
+      <w:spacing w:val="-10"/>
+      <w:kern w:val="28"/>
+      <w:sz w:val="56"/>
+      <w:szCs w:val="56"/>
+    </w:rPr>
+  </w:style>
+  <w:style w:type="character" w:customStyle="1" w:styleId="TtuloChar">
+    <w:name w:val="Título Char"/>
+    <w:basedOn w:val="Fontepargpadro"/>
+    <w:link w:val="Ttulo"/>
+    <w:uiPriority w:val="10"/>
+    <w:rsid w:val="00784F5B"/>
+    <w:rPr>
+      <w:rFonts w:asciiTheme="majorHAnsi" w:eastAsiaTheme="majorEastAsia" w:hAnsiTheme="majorHAnsi" w:cstheme="majorBidi"/>
+      <w:spacing w:val="-10"/>
+      <w:kern w:val="28"/>
+      <w:sz w:val="56"/>
+      <w:szCs w:val="56"/>
+    </w:rPr>
+  </w:style>
+  <w:style w:type="paragraph" w:styleId="Sumrio1">
+    <w:name w:val="toc 1"/>
+    <w:basedOn w:val="Normal"/>
+    <w:next w:val="Normal"/>
+    <w:autoRedefine/>
+    <w:uiPriority w:val="39"/>
+    <w:unhideWhenUsed/>
+    <w:rsid w:val="00784F5B"/>
+    <w:pPr>
+      <w:spacing w:after="100"/>
+    </w:pPr>
+  </w:style>
+  <w:style w:type="paragraph" w:styleId="Sumrio2">
+    <w:name w:val="toc 2"/>
+    <w:basedOn w:val="Normal"/>
+    <w:next w:val="Normal"/>
+    <w:autoRedefine/>
+    <w:uiPriority w:val="39"/>
+    <w:unhideWhenUsed/>
+    <w:rsid w:val="00784F5B"/>
+    <w:pPr>
+      <w:spacing w:after="100"/>
+      <w:ind w:left="220"/>
+    </w:pPr>
+  </w:style>
+  <w:style w:type="paragraph" w:styleId="Sumrio3">
+    <w:name w:val="toc 3"/>
+    <w:basedOn w:val="Normal"/>
+    <w:next w:val="Normal"/>
+    <w:autoRedefine/>
+    <w:uiPriority w:val="39"/>
+    <w:unhideWhenUsed/>
+    <w:rsid w:val="00784F5B"/>
+    <w:pPr>
+      <w:spacing w:after="100"/>
+      <w:ind w:left="440"/>
+    </w:pPr>
+  </w:style>
+  <w:style w:type="character" w:styleId="Hyperlink">
+    <w:name w:val="Hyperlink"/>
+    <w:basedOn w:val="Fontepargpadro"/>
+    <w:uiPriority w:val="99"/>
+    <w:unhideWhenUsed/>
+    <w:rsid w:val="00784F5B"/>
+    <w:rPr>
+      <w:color w:val="0563C1" w:themeColor="hyperlink"/>
+      <w:u w:val="single"/>
     </w:rPr>
   </w:style>
 </w:styles>
@@ -8217,7 +8353,7 @@
 </file>
 
 <file path=customXml/itemProps1.xml><?xml version="1.0" encoding="utf-8"?>
-<ds:datastoreItem xmlns:ds="http://schemas.openxmlformats.org/officeDocument/2006/customXml" ds:itemID="{8A5B7028-A793-4669-86DF-89CDB0A89D36}">
+<ds:datastoreItem xmlns:ds="http://schemas.openxmlformats.org/officeDocument/2006/customXml" ds:itemID="{36E1E860-9221-467F-8D58-AE22A26B55FA}">
   <ds:schemaRefs>
     <ds:schemaRef ds:uri="http://schemas.openxmlformats.org/officeDocument/2006/bibliography"/>
   </ds:schemaRefs>

</xml_diff>